<commit_message>
updated edits; incorporated new sections
</commit_message>
<xml_diff>
--- a/Paper/reworked_section.docx
+++ b/Paper/reworked_section.docx
@@ -62,6 +62,14 @@
         </w:rPr>
         <w:t xml:space="preserve"> low density limit (LDL)</w:t>
       </w:r>
+      <w:ins w:id="0" w:author="Helen  Meskhidze" w:date="2016-03-07T09:22:00Z">
+        <w:r>
+          <w:rPr>
+            <w:rFonts w:cs="Times New Roman"/>
+          </w:rPr>
+          <w:t xml:space="preserve"> and the</w:t>
+        </w:r>
+      </w:ins>
       <w:r>
         <w:rPr>
           <w:rFonts w:cs="Times New Roman"/>
@@ -926,7 +934,37 @@
         <w:rPr>
           <w:rFonts w:cs="Times New Roman"/>
         </w:rPr>
-        <w:t xml:space="preserve">ly is not defined explicitly in photoionization simulations, but rather indirectly incorporated by </w:t>
+        <w:t xml:space="preserve">ly is not defined explicitly in photoionization simulations, but </w:t>
+      </w:r>
+      <w:del w:id="1" w:author="Helen  Meskhidze" w:date="2016-03-07T09:27:00Z">
+        <w:r>
+          <w:rPr>
+            <w:rFonts w:cs="Times New Roman"/>
+          </w:rPr>
+          <w:delText xml:space="preserve">rather </w:delText>
+        </w:r>
+      </w:del>
+      <w:ins w:id="2" w:author="Helen  Meskhidze" w:date="2016-03-07T09:27:00Z">
+        <w:r>
+          <w:rPr>
+            <w:rFonts w:cs="Times New Roman"/>
+          </w:rPr>
+          <w:t>instead is</w:t>
+        </w:r>
+        <w:bookmarkStart w:id="3" w:name="_GoBack"/>
+        <w:bookmarkEnd w:id="3"/>
+        <w:r>
+          <w:rPr>
+            <w:rFonts w:cs="Times New Roman"/>
+          </w:rPr>
+          <w:t xml:space="preserve"> </w:t>
+        </w:r>
+      </w:ins>
+      <w:r>
+        <w:rPr>
+          <w:rFonts w:cs="Times New Roman"/>
+        </w:rPr>
+        <w:t xml:space="preserve">indirectly incorporated by </w:t>
       </w:r>
       <w:r>
         <w:rPr>
@@ -1954,8 +1992,6 @@
         <w:lastRenderedPageBreak/>
         <w:t>much broader than any other studies, but fits within reason given our focus on high ionization emission lines.</w:t>
       </w:r>
-      <w:bookmarkStart w:id="0" w:name="_GoBack"/>
-      <w:bookmarkEnd w:id="0"/>
     </w:p>
     <w:sectPr>
       <w:pgSz w:w="12240" w:h="15840"/>

</xml_diff>